<commit_message>
add link github to report
</commit_message>
<xml_diff>
--- a/Team7_report.docx
+++ b/Team7_report.docx
@@ -1,6 +1,6 @@
 
 <file path=word/document.xml><?xml version="1.0" encoding="utf-8"?>
-<w:document xmlns:wpc="http://schemas.microsoft.com/office/word/2010/wordprocessingCanvas" xmlns:mc="http://schemas.openxmlformats.org/markup-compatibility/2006" xmlns:o="urn:schemas-microsoft-com:office:office" xmlns:r="http://schemas.openxmlformats.org/officeDocument/2006/relationships" xmlns:m="http://schemas.openxmlformats.org/officeDocument/2006/math" xmlns:v="urn:schemas-microsoft-com:vml" xmlns:wp14="http://schemas.microsoft.com/office/word/2010/wordprocessingDrawing" xmlns:wp="http://schemas.openxmlformats.org/drawingml/2006/wordprocessingDrawing" xmlns:w10="urn:schemas-microsoft-com:office:word" xmlns:w="http://schemas.openxmlformats.org/wordprocessingml/2006/main" xmlns:w14="http://schemas.microsoft.com/office/word/2010/wordml" xmlns:w15="http://schemas.microsoft.com/office/word/2012/wordml" xmlns:wpg="http://schemas.microsoft.com/office/word/2010/wordprocessingGroup" xmlns:wpi="http://schemas.microsoft.com/office/word/2010/wordprocessingInk" xmlns:wne="http://schemas.microsoft.com/office/word/2006/wordml" xmlns:wps="http://schemas.microsoft.com/office/word/2010/wordprocessingShape" mc:Ignorable="w14 w15 wp14">
+<w:document xmlns:wpc="http://schemas.microsoft.com/office/word/2010/wordprocessingCanvas" xmlns:cx="http://schemas.microsoft.com/office/drawing/2014/chartex" xmlns:cx1="http://schemas.microsoft.com/office/drawing/2015/9/8/chartex" xmlns:cx2="http://schemas.microsoft.com/office/drawing/2015/10/21/chartex" xmlns:cx3="http://schemas.microsoft.com/office/drawing/2016/5/9/chartex" xmlns:cx4="http://schemas.microsoft.com/office/drawing/2016/5/10/chartex" xmlns:cx5="http://schemas.microsoft.com/office/drawing/2016/5/11/chartex" xmlns:cx6="http://schemas.microsoft.com/office/drawing/2016/5/12/chartex" xmlns:cx7="http://schemas.microsoft.com/office/drawing/2016/5/13/chartex" xmlns:cx8="http://schemas.microsoft.com/office/drawing/2016/5/14/chartex" xmlns:mc="http://schemas.openxmlformats.org/markup-compatibility/2006" xmlns:aink="http://schemas.microsoft.com/office/drawing/2016/ink" xmlns:am3d="http://schemas.microsoft.com/office/drawing/2017/model3d" xmlns:o="urn:schemas-microsoft-com:office:office" xmlns:r="http://schemas.openxmlformats.org/officeDocument/2006/relationships" xmlns:m="http://schemas.openxmlformats.org/officeDocument/2006/math" xmlns:v="urn:schemas-microsoft-com:vml" xmlns:wp14="http://schemas.microsoft.com/office/word/2010/wordprocessingDrawing" xmlns:wp="http://schemas.openxmlformats.org/drawingml/2006/wordprocessingDrawing" xmlns:w10="urn:schemas-microsoft-com:office:word" xmlns:w="http://schemas.openxmlformats.org/wordprocessingml/2006/main" xmlns:w14="http://schemas.microsoft.com/office/word/2010/wordml" xmlns:w15="http://schemas.microsoft.com/office/word/2012/wordml" xmlns:w16cex="http://schemas.microsoft.com/office/word/2018/wordml/cex" xmlns:w16cid="http://schemas.microsoft.com/office/word/2016/wordml/cid" xmlns:w16="http://schemas.microsoft.com/office/word/2018/wordml" xmlns:w16sdtdh="http://schemas.microsoft.com/office/word/2020/wordml/sdtdatahash" xmlns:w16se="http://schemas.microsoft.com/office/word/2015/wordml/symex" xmlns:wpg="http://schemas.microsoft.com/office/word/2010/wordprocessingGroup" xmlns:wpi="http://schemas.microsoft.com/office/word/2010/wordprocessingInk" xmlns:wne="http://schemas.microsoft.com/office/word/2006/wordml" xmlns:wps="http://schemas.microsoft.com/office/word/2010/wordprocessingShape" mc:Ignorable="w14 w15 w16se w16cid w16 w16cex w16sdtdh wp14">
   <w:body>
     <w:p>
       <w:pPr>
@@ -37,8 +37,126 @@
           <w:sz w:val="26"/>
           <w:szCs w:val="26"/>
         </w:rPr>
-        <w:t>Đinh Xuân Hùng, Lâm Lê Đình Khang, Nguyễn Thị Khánh Hà</w:t>
-      </w:r>
+        <w:t xml:space="preserve">Đinh Xuân Hùng, </w:t>
+      </w:r>
+      <w:proofErr w:type="spellStart"/>
+      <w:r>
+        <w:rPr>
+          <w:rFonts w:ascii="Times New Roman" w:hAnsi="Times New Roman" w:cs="Times New Roman"/>
+          <w:sz w:val="26"/>
+          <w:szCs w:val="26"/>
+        </w:rPr>
+        <w:t>Lâm</w:t>
+      </w:r>
+      <w:proofErr w:type="spellEnd"/>
+      <w:r>
+        <w:rPr>
+          <w:rFonts w:ascii="Times New Roman" w:hAnsi="Times New Roman" w:cs="Times New Roman"/>
+          <w:sz w:val="26"/>
+          <w:szCs w:val="26"/>
+        </w:rPr>
+        <w:t xml:space="preserve"> Lê </w:t>
+      </w:r>
+      <w:proofErr w:type="spellStart"/>
+      <w:r>
+        <w:rPr>
+          <w:rFonts w:ascii="Times New Roman" w:hAnsi="Times New Roman" w:cs="Times New Roman"/>
+          <w:sz w:val="26"/>
+          <w:szCs w:val="26"/>
+        </w:rPr>
+        <w:t>Đình</w:t>
+      </w:r>
+      <w:proofErr w:type="spellEnd"/>
+      <w:r>
+        <w:rPr>
+          <w:rFonts w:ascii="Times New Roman" w:hAnsi="Times New Roman" w:cs="Times New Roman"/>
+          <w:sz w:val="26"/>
+          <w:szCs w:val="26"/>
+        </w:rPr>
+        <w:t xml:space="preserve"> </w:t>
+      </w:r>
+      <w:proofErr w:type="spellStart"/>
+      <w:r>
+        <w:rPr>
+          <w:rFonts w:ascii="Times New Roman" w:hAnsi="Times New Roman" w:cs="Times New Roman"/>
+          <w:sz w:val="26"/>
+          <w:szCs w:val="26"/>
+        </w:rPr>
+        <w:t>Khang</w:t>
+      </w:r>
+      <w:proofErr w:type="spellEnd"/>
+      <w:r>
+        <w:rPr>
+          <w:rFonts w:ascii="Times New Roman" w:hAnsi="Times New Roman" w:cs="Times New Roman"/>
+          <w:sz w:val="26"/>
+          <w:szCs w:val="26"/>
+        </w:rPr>
+        <w:t xml:space="preserve">, </w:t>
+      </w:r>
+      <w:proofErr w:type="spellStart"/>
+      <w:r>
+        <w:rPr>
+          <w:rFonts w:ascii="Times New Roman" w:hAnsi="Times New Roman" w:cs="Times New Roman"/>
+          <w:sz w:val="26"/>
+          <w:szCs w:val="26"/>
+        </w:rPr>
+        <w:t>Nguyễn</w:t>
+      </w:r>
+      <w:proofErr w:type="spellEnd"/>
+      <w:r>
+        <w:rPr>
+          <w:rFonts w:ascii="Times New Roman" w:hAnsi="Times New Roman" w:cs="Times New Roman"/>
+          <w:sz w:val="26"/>
+          <w:szCs w:val="26"/>
+        </w:rPr>
+        <w:t xml:space="preserve"> </w:t>
+      </w:r>
+      <w:proofErr w:type="spellStart"/>
+      <w:r>
+        <w:rPr>
+          <w:rFonts w:ascii="Times New Roman" w:hAnsi="Times New Roman" w:cs="Times New Roman"/>
+          <w:sz w:val="26"/>
+          <w:szCs w:val="26"/>
+        </w:rPr>
+        <w:t>Thị</w:t>
+      </w:r>
+      <w:proofErr w:type="spellEnd"/>
+      <w:r>
+        <w:rPr>
+          <w:rFonts w:ascii="Times New Roman" w:hAnsi="Times New Roman" w:cs="Times New Roman"/>
+          <w:sz w:val="26"/>
+          <w:szCs w:val="26"/>
+        </w:rPr>
+        <w:t xml:space="preserve"> </w:t>
+      </w:r>
+      <w:proofErr w:type="spellStart"/>
+      <w:r>
+        <w:rPr>
+          <w:rFonts w:ascii="Times New Roman" w:hAnsi="Times New Roman" w:cs="Times New Roman"/>
+          <w:sz w:val="26"/>
+          <w:szCs w:val="26"/>
+        </w:rPr>
+        <w:t>Khánh</w:t>
+      </w:r>
+      <w:proofErr w:type="spellEnd"/>
+      <w:r>
+        <w:rPr>
+          <w:rFonts w:ascii="Times New Roman" w:hAnsi="Times New Roman" w:cs="Times New Roman"/>
+          <w:sz w:val="26"/>
+          <w:szCs w:val="26"/>
+        </w:rPr>
+        <w:t xml:space="preserve"> </w:t>
+      </w:r>
+      <w:proofErr w:type="spellStart"/>
+      <w:r>
+        <w:rPr>
+          <w:rFonts w:ascii="Times New Roman" w:hAnsi="Times New Roman" w:cs="Times New Roman"/>
+          <w:sz w:val="26"/>
+          <w:szCs w:val="26"/>
+        </w:rPr>
+        <w:t>Hà</w:t>
+      </w:r>
+      <w:proofErr w:type="spellEnd"/>
     </w:p>
     <w:p>
       <w:pPr>
@@ -55,7 +173,25 @@
           <w:sz w:val="26"/>
           <w:szCs w:val="26"/>
         </w:rPr>
-        <w:t>University of Information Technology (UIT) – VietNam National University HCM City</w:t>
+        <w:t xml:space="preserve">University of Information Technology (UIT) – </w:t>
+      </w:r>
+      <w:proofErr w:type="spellStart"/>
+      <w:r>
+        <w:rPr>
+          <w:rFonts w:ascii="Times New Roman" w:hAnsi="Times New Roman" w:cs="Times New Roman"/>
+          <w:sz w:val="26"/>
+          <w:szCs w:val="26"/>
+        </w:rPr>
+        <w:t>VietNam</w:t>
+      </w:r>
+      <w:proofErr w:type="spellEnd"/>
+      <w:r>
+        <w:rPr>
+          <w:rFonts w:ascii="Times New Roman" w:hAnsi="Times New Roman" w:cs="Times New Roman"/>
+          <w:sz w:val="26"/>
+          <w:szCs w:val="26"/>
+        </w:rPr>
+        <w:t xml:space="preserve"> National University HCM City</w:t>
       </w:r>
     </w:p>
     <w:p>
@@ -176,7 +312,25 @@
           <w:sz w:val="26"/>
           <w:szCs w:val="26"/>
         </w:rPr>
-        <w:t>In the context of the current covid 19 epidemic, the entertainment needs of each person increase sharply every day and watching movies is one of the top choices that people love.Through exploiting the thoughts and aspirations of customers will help businesses improve the quality of products and services. With the desire to contribute to helping entrepreneurs win the trust and interest of customers, we proceed to build a recommendation system in order to suggest movies to customers. Our project centers around building a movie recommendation system based on Collaborative filtering and Content-based Filtering for handling Big Data. In particular we look at implementi</w:t>
+        <w:t xml:space="preserve">In the context of the current covid 19 epidemic, the entertainment needs of each person increase sharply every day and watching movies is one of the top choices that people </w:t>
+      </w:r>
+      <w:proofErr w:type="spellStart"/>
+      <w:r>
+        <w:rPr>
+          <w:rFonts w:ascii="Times New Roman" w:hAnsi="Times New Roman" w:cs="Times New Roman"/>
+          <w:sz w:val="26"/>
+          <w:szCs w:val="26"/>
+        </w:rPr>
+        <w:t>love.Through</w:t>
+      </w:r>
+      <w:proofErr w:type="spellEnd"/>
+      <w:r>
+        <w:rPr>
+          <w:rFonts w:ascii="Times New Roman" w:hAnsi="Times New Roman" w:cs="Times New Roman"/>
+          <w:sz w:val="26"/>
+          <w:szCs w:val="26"/>
+        </w:rPr>
+        <w:t xml:space="preserve"> exploiting the thoughts and aspirations of customers will help businesses improve the quality of products and services. With the desire to contribute to helping entrepreneurs win the trust and interest of customers, we proceed to build a recommendation system in order to suggest movies to customers. Our project centers around building a movie recommendation system based on Collaborative filtering and Content-based Filtering for handling Big Data. In particular we look at implementi</w:t>
       </w:r>
       <w:r>
         <w:rPr>
@@ -203,13 +357,23 @@
         </w:rPr>
         <w:t xml:space="preserve"> </w:t>
       </w:r>
-      <w:r>
-        <w:rPr>
-          <w:rFonts w:ascii="Times New Roman" w:hAnsi="Times New Roman" w:cs="Times New Roman"/>
-          <w:sz w:val="26"/>
-          <w:szCs w:val="26"/>
-        </w:rPr>
-        <w:t>Neighbours(KNN), Alternating Least Squares(ALS) and Singular Value decomposition (SVD),</w:t>
+      <w:proofErr w:type="spellStart"/>
+      <w:r>
+        <w:rPr>
+          <w:rFonts w:ascii="Times New Roman" w:hAnsi="Times New Roman" w:cs="Times New Roman"/>
+          <w:sz w:val="26"/>
+          <w:szCs w:val="26"/>
+        </w:rPr>
+        <w:t>Neighbours</w:t>
+      </w:r>
+      <w:proofErr w:type="spellEnd"/>
+      <w:r>
+        <w:rPr>
+          <w:rFonts w:ascii="Times New Roman" w:hAnsi="Times New Roman" w:cs="Times New Roman"/>
+          <w:sz w:val="26"/>
+          <w:szCs w:val="26"/>
+        </w:rPr>
+        <w:t>(KNN), Alternating Least Squares(ALS) and Singular Value decomposition (SVD),</w:t>
       </w:r>
       <w:r>
         <w:rPr>
@@ -351,15 +515,51 @@
           <w:sz w:val="26"/>
           <w:szCs w:val="26"/>
         </w:rPr>
-        <w:t xml:space="preserve"> Filtering and Content-based Filtering.</w:t>
-      </w:r>
-      <w:r>
-        <w:rPr>
-          <w:rFonts w:ascii="Times New Roman" w:hAnsi="Times New Roman" w:cs="Times New Roman"/>
-          <w:sz w:val="26"/>
-          <w:szCs w:val="26"/>
-        </w:rPr>
-        <w:t xml:space="preserve">The algorithm implemented are K Nearest Neighbours (KNN), Alternating Least Square(ALS) </w:t>
+        <w:t xml:space="preserve"> Filtering and Content-based </w:t>
+      </w:r>
+      <w:proofErr w:type="spellStart"/>
+      <w:r>
+        <w:rPr>
+          <w:rFonts w:ascii="Times New Roman" w:hAnsi="Times New Roman" w:cs="Times New Roman"/>
+          <w:sz w:val="26"/>
+          <w:szCs w:val="26"/>
+        </w:rPr>
+        <w:t>Filtering.</w:t>
+      </w:r>
+      <w:r>
+        <w:rPr>
+          <w:rFonts w:ascii="Times New Roman" w:hAnsi="Times New Roman" w:cs="Times New Roman"/>
+          <w:sz w:val="26"/>
+          <w:szCs w:val="26"/>
+        </w:rPr>
+        <w:t>The</w:t>
+      </w:r>
+      <w:proofErr w:type="spellEnd"/>
+      <w:r>
+        <w:rPr>
+          <w:rFonts w:ascii="Times New Roman" w:hAnsi="Times New Roman" w:cs="Times New Roman"/>
+          <w:sz w:val="26"/>
+          <w:szCs w:val="26"/>
+        </w:rPr>
+        <w:t xml:space="preserve"> algorithm implemented are K Nearest </w:t>
+      </w:r>
+      <w:proofErr w:type="spellStart"/>
+      <w:r>
+        <w:rPr>
+          <w:rFonts w:ascii="Times New Roman" w:hAnsi="Times New Roman" w:cs="Times New Roman"/>
+          <w:sz w:val="26"/>
+          <w:szCs w:val="26"/>
+        </w:rPr>
+        <w:t>Neighbours</w:t>
+      </w:r>
+      <w:proofErr w:type="spellEnd"/>
+      <w:r>
+        <w:rPr>
+          <w:rFonts w:ascii="Times New Roman" w:hAnsi="Times New Roman" w:cs="Times New Roman"/>
+          <w:sz w:val="26"/>
+          <w:szCs w:val="26"/>
+        </w:rPr>
+        <w:t xml:space="preserve"> (KNN), Alternating Least Square(ALS) </w:t>
       </w:r>
       <w:r>
         <w:rPr>
@@ -443,7 +643,133 @@
           <w:sz w:val="26"/>
           <w:szCs w:val="26"/>
         </w:rPr>
-        <w:t>Many papers are available in literature on Big Data Analysis for Recommendation System using different platforms. Linyuan Lü,[1], reviewing recent developments in recommender systems and discuss the major issues. They have compared and evaluated available algorithms and examined their roles in the future development. In addition to algorithm, physical aspects are described to illustrate macroscopic behavior of recommender systems. Potential impacts and future directions are also discussed. They are emphasized that recommendation has great scientific depth and combines diverse research fields which makes it interesting for physicists as well as interdisciplinary researchers Sandra Garcia Esparza [2], proposed a collaborative filtering approach for producing recommendation for different products using reviews and opinions available on twitter or other social communication sites. Hongyan Liu[3], proposed recommendation method that analyzes the difference between the ratings and opinions of the user to identify the user’s preferences. This method considers explicit ratings and implicit opinions, an action that can address the problem of data sparseness. Based on these methods, they also conduct an empirical study of online restaurant customer reviews to create a restaurant recommendation system and demonstrate the effectiveness of the proposed methods. Li Chen [4], proposed a novel clustering method based on Latent Class Regression model (LCRM), which is essentially able to consider both the overall ratings and featurelevel opinion values (as extracted from textual reviews) to identify reviewers’ preference homogeneity. In the experiment, they tested the proposed recommender algorithm with two realworld datasets. More notably, they compared it with multiple related approaches, including the non-review based method and non-LCRM based variations Klavdiya [5], study the implementation of a predictive model on cloud using Hadoop and MapReduce programming concept.This paper represents a cloud recommendation system using mahout machine learning algorithm.  Jai Prakash Verma [6], recommended summarization of reviews and feedback given by students or different stakeholders for an educational institution.</w:t>
+        <w:t xml:space="preserve">Many papers are available in literature on Big Data Analysis for Recommendation System using different platforms. </w:t>
+      </w:r>
+      <w:proofErr w:type="spellStart"/>
+      <w:r>
+        <w:rPr>
+          <w:rFonts w:ascii="Times New Roman" w:hAnsi="Times New Roman" w:cs="Times New Roman"/>
+          <w:sz w:val="26"/>
+          <w:szCs w:val="26"/>
+        </w:rPr>
+        <w:t>Linyuan</w:t>
+      </w:r>
+      <w:proofErr w:type="spellEnd"/>
+      <w:r>
+        <w:rPr>
+          <w:rFonts w:ascii="Times New Roman" w:hAnsi="Times New Roman" w:cs="Times New Roman"/>
+          <w:sz w:val="26"/>
+          <w:szCs w:val="26"/>
+        </w:rPr>
+        <w:t xml:space="preserve"> </w:t>
+      </w:r>
+      <w:proofErr w:type="spellStart"/>
+      <w:r>
+        <w:rPr>
+          <w:rFonts w:ascii="Times New Roman" w:hAnsi="Times New Roman" w:cs="Times New Roman"/>
+          <w:sz w:val="26"/>
+          <w:szCs w:val="26"/>
+        </w:rPr>
+        <w:t>Lü</w:t>
+      </w:r>
+      <w:proofErr w:type="spellEnd"/>
+      <w:r>
+        <w:rPr>
+          <w:rFonts w:ascii="Times New Roman" w:hAnsi="Times New Roman" w:cs="Times New Roman"/>
+          <w:sz w:val="26"/>
+          <w:szCs w:val="26"/>
+        </w:rPr>
+        <w:t xml:space="preserve">,[1], reviewing recent developments in recommender systems and discuss the major issues. They have compared and evaluated available algorithms and examined their roles in the future development. In addition to algorithm, physical aspects are described to illustrate macroscopic behavior of recommender systems. Potential impacts and future directions are also discussed. They are emphasized that recommendation has great scientific depth and combines diverse research fields which makes it interesting for physicists as well as interdisciplinary researchers Sandra Garcia Esparza [2], proposed a collaborative filtering approach for producing recommendation for different products using reviews and opinions available on twitter or other social communication sites. </w:t>
+      </w:r>
+      <w:proofErr w:type="spellStart"/>
+      <w:r>
+        <w:rPr>
+          <w:rFonts w:ascii="Times New Roman" w:hAnsi="Times New Roman" w:cs="Times New Roman"/>
+          <w:sz w:val="26"/>
+          <w:szCs w:val="26"/>
+        </w:rPr>
+        <w:t>Hongyan</w:t>
+      </w:r>
+      <w:proofErr w:type="spellEnd"/>
+      <w:r>
+        <w:rPr>
+          <w:rFonts w:ascii="Times New Roman" w:hAnsi="Times New Roman" w:cs="Times New Roman"/>
+          <w:sz w:val="26"/>
+          <w:szCs w:val="26"/>
+        </w:rPr>
+        <w:t xml:space="preserve"> Liu[3], proposed recommendation method that analyzes the difference between the ratings and opinions of the user to identify the user’s preferences. This method considers explicit ratings and implicit opinions, an action that can address the problem of data sparseness. Based on these methods, they also conduct an empirical study of online restaurant customer reviews to create a restaurant recommendation system and demonstrate the effectiveness of the proposed methods. Li Chen [4], proposed a novel clustering method based on Latent Class Regression model (LCRM), which is essentially able to consider both the overall ratings and </w:t>
+      </w:r>
+      <w:proofErr w:type="spellStart"/>
+      <w:r>
+        <w:rPr>
+          <w:rFonts w:ascii="Times New Roman" w:hAnsi="Times New Roman" w:cs="Times New Roman"/>
+          <w:sz w:val="26"/>
+          <w:szCs w:val="26"/>
+        </w:rPr>
+        <w:t>featurelevel</w:t>
+      </w:r>
+      <w:proofErr w:type="spellEnd"/>
+      <w:r>
+        <w:rPr>
+          <w:rFonts w:ascii="Times New Roman" w:hAnsi="Times New Roman" w:cs="Times New Roman"/>
+          <w:sz w:val="26"/>
+          <w:szCs w:val="26"/>
+        </w:rPr>
+        <w:t xml:space="preserve"> opinion values (as extracted from textual reviews) to identify reviewers’ preference homogeneity. In the experiment, they tested the proposed recommender algorithm with two </w:t>
+      </w:r>
+      <w:proofErr w:type="spellStart"/>
+      <w:r>
+        <w:rPr>
+          <w:rFonts w:ascii="Times New Roman" w:hAnsi="Times New Roman" w:cs="Times New Roman"/>
+          <w:sz w:val="26"/>
+          <w:szCs w:val="26"/>
+        </w:rPr>
+        <w:t>realworld</w:t>
+      </w:r>
+      <w:proofErr w:type="spellEnd"/>
+      <w:r>
+        <w:rPr>
+          <w:rFonts w:ascii="Times New Roman" w:hAnsi="Times New Roman" w:cs="Times New Roman"/>
+          <w:sz w:val="26"/>
+          <w:szCs w:val="26"/>
+        </w:rPr>
+        <w:t xml:space="preserve"> datasets. More notably, they compared it with multiple related approaches, including the non-review based method and non-LCRM based variations </w:t>
+      </w:r>
+      <w:proofErr w:type="spellStart"/>
+      <w:r>
+        <w:rPr>
+          <w:rFonts w:ascii="Times New Roman" w:hAnsi="Times New Roman" w:cs="Times New Roman"/>
+          <w:sz w:val="26"/>
+          <w:szCs w:val="26"/>
+        </w:rPr>
+        <w:t>Klavdiya</w:t>
+      </w:r>
+      <w:proofErr w:type="spellEnd"/>
+      <w:r>
+        <w:rPr>
+          <w:rFonts w:ascii="Times New Roman" w:hAnsi="Times New Roman" w:cs="Times New Roman"/>
+          <w:sz w:val="26"/>
+          <w:szCs w:val="26"/>
+        </w:rPr>
+        <w:t xml:space="preserve"> [5], study the implementation of a predictive model on cloud using Hadoop and MapReduce programming </w:t>
+      </w:r>
+      <w:proofErr w:type="spellStart"/>
+      <w:r>
+        <w:rPr>
+          <w:rFonts w:ascii="Times New Roman" w:hAnsi="Times New Roman" w:cs="Times New Roman"/>
+          <w:sz w:val="26"/>
+          <w:szCs w:val="26"/>
+        </w:rPr>
+        <w:t>concept.This</w:t>
+      </w:r>
+      <w:proofErr w:type="spellEnd"/>
+      <w:r>
+        <w:rPr>
+          <w:rFonts w:ascii="Times New Roman" w:hAnsi="Times New Roman" w:cs="Times New Roman"/>
+          <w:sz w:val="26"/>
+          <w:szCs w:val="26"/>
+        </w:rPr>
+        <w:t xml:space="preserve"> paper represents a cloud recommendation system using mahout machine learning algorithm.  Jai Prakash Verma [6], recommended summarization of reviews and feedback given by students or different stakeholders for an educational institution.</w:t>
       </w:r>
     </w:p>
     <w:p>
@@ -489,7 +815,61 @@
           <w:szCs w:val="26"/>
         </w:rPr>
         <w:lastRenderedPageBreak/>
-        <w:t>This dataset is taken from Kaggle [10].The datasets describe ratings and free-text tagging activities from MovieLens, a movie recommendation service. GroupLens Research has collected and made available rating data sets from the MovieLens web site (https://movielens.org). The data sets were collected over various periods of time, depending on the size of the set.[11]</w:t>
+        <w:t xml:space="preserve">This dataset is taken from Kaggle [10].The datasets describe ratings and free-text tagging activities from </w:t>
+      </w:r>
+      <w:proofErr w:type="spellStart"/>
+      <w:r>
+        <w:rPr>
+          <w:rFonts w:ascii="Times New Roman" w:hAnsi="Times New Roman" w:cs="Times New Roman"/>
+          <w:sz w:val="26"/>
+          <w:szCs w:val="26"/>
+        </w:rPr>
+        <w:t>MovieLens</w:t>
+      </w:r>
+      <w:proofErr w:type="spellEnd"/>
+      <w:r>
+        <w:rPr>
+          <w:rFonts w:ascii="Times New Roman" w:hAnsi="Times New Roman" w:cs="Times New Roman"/>
+          <w:sz w:val="26"/>
+          <w:szCs w:val="26"/>
+        </w:rPr>
+        <w:t xml:space="preserve">, a movie recommendation service. </w:t>
+      </w:r>
+      <w:proofErr w:type="spellStart"/>
+      <w:r>
+        <w:rPr>
+          <w:rFonts w:ascii="Times New Roman" w:hAnsi="Times New Roman" w:cs="Times New Roman"/>
+          <w:sz w:val="26"/>
+          <w:szCs w:val="26"/>
+        </w:rPr>
+        <w:t>GroupLens</w:t>
+      </w:r>
+      <w:proofErr w:type="spellEnd"/>
+      <w:r>
+        <w:rPr>
+          <w:rFonts w:ascii="Times New Roman" w:hAnsi="Times New Roman" w:cs="Times New Roman"/>
+          <w:sz w:val="26"/>
+          <w:szCs w:val="26"/>
+        </w:rPr>
+        <w:t xml:space="preserve"> Research has collected and made available rating data sets from the </w:t>
+      </w:r>
+      <w:proofErr w:type="spellStart"/>
+      <w:r>
+        <w:rPr>
+          <w:rFonts w:ascii="Times New Roman" w:hAnsi="Times New Roman" w:cs="Times New Roman"/>
+          <w:sz w:val="26"/>
+          <w:szCs w:val="26"/>
+        </w:rPr>
+        <w:t>MovieLens</w:t>
+      </w:r>
+      <w:proofErr w:type="spellEnd"/>
+      <w:r>
+        <w:rPr>
+          <w:rFonts w:ascii="Times New Roman" w:hAnsi="Times New Roman" w:cs="Times New Roman"/>
+          <w:sz w:val="26"/>
+          <w:szCs w:val="26"/>
+        </w:rPr>
+        <w:t xml:space="preserve"> web site (https://movielens.org). The data sets were collected over various periods of time, depending on the size of the set.[11]</w:t>
       </w:r>
     </w:p>
     <w:p>
@@ -875,7 +1255,25 @@
           <w:sz w:val="26"/>
           <w:szCs w:val="26"/>
         </w:rPr>
-        <w:t>Cosine similarity is a method to measure the difference between two non zero vectors of an inner product space.</w:t>
+        <w:t xml:space="preserve">Cosine similarity is a method to measure the difference between two </w:t>
+      </w:r>
+      <w:proofErr w:type="spellStart"/>
+      <w:r>
+        <w:rPr>
+          <w:rFonts w:ascii="Times New Roman" w:hAnsi="Times New Roman" w:cs="Times New Roman"/>
+          <w:sz w:val="26"/>
+          <w:szCs w:val="26"/>
+        </w:rPr>
+        <w:t>non zero</w:t>
+      </w:r>
+      <w:proofErr w:type="spellEnd"/>
+      <w:r>
+        <w:rPr>
+          <w:rFonts w:ascii="Times New Roman" w:hAnsi="Times New Roman" w:cs="Times New Roman"/>
+          <w:sz w:val="26"/>
+          <w:szCs w:val="26"/>
+        </w:rPr>
+        <w:t xml:space="preserve"> vectors of an inner product space.</w:t>
       </w:r>
     </w:p>
     <w:p>
@@ -1075,7 +1473,61 @@
           <w:sz w:val="26"/>
           <w:szCs w:val="26"/>
         </w:rPr>
-        <w:t>Here, movie, item-user-matrix-sparse, model, movie-ToIndex and N is passed as arguments to the recommendation function where movie is input movie string, item-user-matrixsparse is list which consists non-zeros values of movie-id and user-id, model is K-NearestNeighbors, movie-To-index is mapper that maps movie index and its title as we have two different files for movie title and movie index and finally N here is 7 which is top N movies recommended for user.</w:t>
+        <w:t>Here, movie, item-user-matrix-sparse, model, movie-</w:t>
+      </w:r>
+      <w:proofErr w:type="spellStart"/>
+      <w:r>
+        <w:rPr>
+          <w:rFonts w:ascii="Times New Roman" w:hAnsi="Times New Roman" w:cs="Times New Roman"/>
+          <w:sz w:val="26"/>
+          <w:szCs w:val="26"/>
+        </w:rPr>
+        <w:t>ToIndex</w:t>
+      </w:r>
+      <w:proofErr w:type="spellEnd"/>
+      <w:r>
+        <w:rPr>
+          <w:rFonts w:ascii="Times New Roman" w:hAnsi="Times New Roman" w:cs="Times New Roman"/>
+          <w:sz w:val="26"/>
+          <w:szCs w:val="26"/>
+        </w:rPr>
+        <w:t xml:space="preserve"> and N is passed as arguments to the recommendation function where movie is input movie string, item-user-</w:t>
+      </w:r>
+      <w:proofErr w:type="spellStart"/>
+      <w:r>
+        <w:rPr>
+          <w:rFonts w:ascii="Times New Roman" w:hAnsi="Times New Roman" w:cs="Times New Roman"/>
+          <w:sz w:val="26"/>
+          <w:szCs w:val="26"/>
+        </w:rPr>
+        <w:t>matrixsparse</w:t>
+      </w:r>
+      <w:proofErr w:type="spellEnd"/>
+      <w:r>
+        <w:rPr>
+          <w:rFonts w:ascii="Times New Roman" w:hAnsi="Times New Roman" w:cs="Times New Roman"/>
+          <w:sz w:val="26"/>
+          <w:szCs w:val="26"/>
+        </w:rPr>
+        <w:t xml:space="preserve"> is list which consists non-zeros values of movie-id and user-id, model is K-</w:t>
+      </w:r>
+      <w:proofErr w:type="spellStart"/>
+      <w:r>
+        <w:rPr>
+          <w:rFonts w:ascii="Times New Roman" w:hAnsi="Times New Roman" w:cs="Times New Roman"/>
+          <w:sz w:val="26"/>
+          <w:szCs w:val="26"/>
+        </w:rPr>
+        <w:t>NearestNeighbors</w:t>
+      </w:r>
+      <w:proofErr w:type="spellEnd"/>
+      <w:r>
+        <w:rPr>
+          <w:rFonts w:ascii="Times New Roman" w:hAnsi="Times New Roman" w:cs="Times New Roman"/>
+          <w:sz w:val="26"/>
+          <w:szCs w:val="26"/>
+        </w:rPr>
+        <w:t>, movie-To-index is mapper that maps movie index and its title as we have two different files for movie title and movie index and finally N here is 7 which is top N movies recommended for user.</w:t>
       </w:r>
     </w:p>
     <w:p>
@@ -1506,13 +1958,23 @@
           <w:szCs w:val="26"/>
         </w:rPr>
       </w:pPr>
-      <w:r>
-        <w:rPr>
-          <w:rFonts w:ascii="Times New Roman" w:hAnsi="Times New Roman" w:cs="Times New Roman"/>
-          <w:sz w:val="26"/>
-          <w:szCs w:val="26"/>
-        </w:rPr>
-        <w:t>Consine similarity Algorithm</w:t>
+      <w:proofErr w:type="spellStart"/>
+      <w:r>
+        <w:rPr>
+          <w:rFonts w:ascii="Times New Roman" w:hAnsi="Times New Roman" w:cs="Times New Roman"/>
+          <w:sz w:val="26"/>
+          <w:szCs w:val="26"/>
+        </w:rPr>
+        <w:t>Consine</w:t>
+      </w:r>
+      <w:proofErr w:type="spellEnd"/>
+      <w:r>
+        <w:rPr>
+          <w:rFonts w:ascii="Times New Roman" w:hAnsi="Times New Roman" w:cs="Times New Roman"/>
+          <w:sz w:val="26"/>
+          <w:szCs w:val="26"/>
+        </w:rPr>
+        <w:t xml:space="preserve"> similarity Algorithm</w:t>
       </w:r>
     </w:p>
     <w:p>
@@ -1531,7 +1993,43 @@
           <w:sz w:val="26"/>
           <w:szCs w:val="26"/>
         </w:rPr>
-        <w:t>The Consine similarity looks at the ratio of movie genres a user has seen to those that the user has never seen. The idea behind this method is to calculate a similarity coefficient between movies. From there, it will recommend users to watch the movies with the highest coefficients. Recommend movies for viewer who watched movie with movieId = 45</w:t>
+        <w:t xml:space="preserve">The </w:t>
+      </w:r>
+      <w:proofErr w:type="spellStart"/>
+      <w:r>
+        <w:rPr>
+          <w:rFonts w:ascii="Times New Roman" w:hAnsi="Times New Roman" w:cs="Times New Roman"/>
+          <w:sz w:val="26"/>
+          <w:szCs w:val="26"/>
+        </w:rPr>
+        <w:t>Consine</w:t>
+      </w:r>
+      <w:proofErr w:type="spellEnd"/>
+      <w:r>
+        <w:rPr>
+          <w:rFonts w:ascii="Times New Roman" w:hAnsi="Times New Roman" w:cs="Times New Roman"/>
+          <w:sz w:val="26"/>
+          <w:szCs w:val="26"/>
+        </w:rPr>
+        <w:t xml:space="preserve"> similarity looks at the ratio of movie genres a user has seen to those that the user has never seen. The idea behind this method is to calculate a similarity coefficient between movies. From there, it will recommend users to watch the movies with the highest coefficients. Recommend movies for viewer who watched movie with </w:t>
+      </w:r>
+      <w:proofErr w:type="spellStart"/>
+      <w:r>
+        <w:rPr>
+          <w:rFonts w:ascii="Times New Roman" w:hAnsi="Times New Roman" w:cs="Times New Roman"/>
+          <w:sz w:val="26"/>
+          <w:szCs w:val="26"/>
+        </w:rPr>
+        <w:t>movieId</w:t>
+      </w:r>
+      <w:proofErr w:type="spellEnd"/>
+      <w:r>
+        <w:rPr>
+          <w:rFonts w:ascii="Times New Roman" w:hAnsi="Times New Roman" w:cs="Times New Roman"/>
+          <w:sz w:val="26"/>
+          <w:szCs w:val="26"/>
+        </w:rPr>
+        <w:t xml:space="preserve"> = 45</w:t>
       </w:r>
     </w:p>
     <w:p>
@@ -1642,7 +2140,43 @@
           <w:sz w:val="26"/>
           <w:szCs w:val="26"/>
         </w:rPr>
-        <w:t>The jaccard similarity looks at the ratio of movie genres a user has seen to those that the user has never seen. The idea behind this method is to calculate a similarity coefficient between movies. From there, it will recommend users to watch the movies with the highest coefficients. Recommend movies for viewer who watched movie with movieId = 45</w:t>
+        <w:t xml:space="preserve">The </w:t>
+      </w:r>
+      <w:proofErr w:type="spellStart"/>
+      <w:r>
+        <w:rPr>
+          <w:rFonts w:ascii="Times New Roman" w:hAnsi="Times New Roman" w:cs="Times New Roman"/>
+          <w:sz w:val="26"/>
+          <w:szCs w:val="26"/>
+        </w:rPr>
+        <w:t>jaccard</w:t>
+      </w:r>
+      <w:proofErr w:type="spellEnd"/>
+      <w:r>
+        <w:rPr>
+          <w:rFonts w:ascii="Times New Roman" w:hAnsi="Times New Roman" w:cs="Times New Roman"/>
+          <w:sz w:val="26"/>
+          <w:szCs w:val="26"/>
+        </w:rPr>
+        <w:t xml:space="preserve"> similarity looks at the ratio of movie genres a user has seen to those that the user has never seen. The idea behind this method is to calculate a similarity coefficient between movies. From there, it will recommend users to watch the movies with the highest coefficients. Recommend movies for viewer who watched movie with </w:t>
+      </w:r>
+      <w:proofErr w:type="spellStart"/>
+      <w:r>
+        <w:rPr>
+          <w:rFonts w:ascii="Times New Roman" w:hAnsi="Times New Roman" w:cs="Times New Roman"/>
+          <w:sz w:val="26"/>
+          <w:szCs w:val="26"/>
+        </w:rPr>
+        <w:t>movieId</w:t>
+      </w:r>
+      <w:proofErr w:type="spellEnd"/>
+      <w:r>
+        <w:rPr>
+          <w:rFonts w:ascii="Times New Roman" w:hAnsi="Times New Roman" w:cs="Times New Roman"/>
+          <w:sz w:val="26"/>
+          <w:szCs w:val="26"/>
+        </w:rPr>
+        <w:t xml:space="preserve"> = 45</w:t>
       </w:r>
     </w:p>
     <w:p>
@@ -1731,7 +2265,6 @@
     </w:p>
     <w:p>
       <w:pPr>
-        <w:ind w:firstLine="360"/>
         <w:jc w:val="both"/>
         <w:rPr>
           <w:rFonts w:ascii="Times New Roman" w:hAnsi="Times New Roman" w:cs="Times New Roman"/>
@@ -1745,7 +2278,7 @@
         </w:rPr>
         <w:lastRenderedPageBreak/>
         <w:drawing>
-          <wp:anchor distT="0" distB="0" distL="0" distR="0" simplePos="0" relativeHeight="9" behindDoc="0" locked="0" layoutInCell="1" allowOverlap="1" wp14:anchorId="2F1EA4E6" wp14:editId="0C74BBD4">
+          <wp:anchor distT="0" distB="0" distL="0" distR="0" simplePos="0" relativeHeight="9" behindDoc="0" locked="0" layoutInCell="1" allowOverlap="1" wp14:anchorId="2F1EA4E6" wp14:editId="0AE7C012">
             <wp:simplePos x="0" y="0"/>
             <wp:positionH relativeFrom="margin">
               <wp:align>right</wp:align>
@@ -1753,8 +2286,8 @@
             <wp:positionV relativeFrom="paragraph">
               <wp:posOffset>292735</wp:posOffset>
             </wp:positionV>
-            <wp:extent cx="5943600" cy="2875915"/>
-            <wp:effectExtent l="0" t="0" r="0" b="635"/>
+            <wp:extent cx="5943600" cy="2400300"/>
+            <wp:effectExtent l="0" t="0" r="0" b="0"/>
             <wp:wrapSquare wrapText="largest"/>
             <wp:docPr id="8" name="Image8"/>
             <wp:cNvGraphicFramePr>
@@ -1778,7 +2311,7 @@
                   <pic:spPr bwMode="auto">
                     <a:xfrm>
                       <a:off x="0" y="0"/>
-                      <a:ext cx="5943600" cy="2875915"/>
+                      <a:ext cx="5943600" cy="2400300"/>
                     </a:xfrm>
                     <a:prstGeom prst="rect">
                       <a:avLst/>
@@ -1827,36 +2360,18 @@
       </w:pPr>
       <w:r>
         <w:rPr>
-          <w:rFonts w:ascii="Times New Roman" w:hAnsi="Times New Roman" w:cs="Times New Roman"/>
-          <w:sz w:val="26"/>
-          <w:szCs w:val="26"/>
-        </w:rPr>
-        <w:t>ALS:</w:t>
-      </w:r>
-    </w:p>
-    <w:p>
-      <w:pPr>
-        <w:jc w:val="both"/>
-        <w:rPr>
-          <w:rFonts w:ascii="Times New Roman" w:hAnsi="Times New Roman" w:cs="Times New Roman"/>
-          <w:sz w:val="26"/>
-          <w:szCs w:val="26"/>
-        </w:rPr>
-      </w:pPr>
-      <w:r>
-        <w:rPr>
           <w:noProof/>
         </w:rPr>
         <w:drawing>
-          <wp:anchor distT="0" distB="0" distL="0" distR="0" simplePos="0" relativeHeight="10" behindDoc="0" locked="0" layoutInCell="1" allowOverlap="1" wp14:anchorId="7A97CF51" wp14:editId="2CF96098">
+          <wp:anchor distT="0" distB="0" distL="0" distR="0" simplePos="0" relativeHeight="10" behindDoc="0" locked="0" layoutInCell="1" allowOverlap="1" wp14:anchorId="7A97CF51" wp14:editId="53E6758D">
             <wp:simplePos x="0" y="0"/>
             <wp:positionH relativeFrom="column">
-              <wp:posOffset>161925</wp:posOffset>
+              <wp:posOffset>160020</wp:posOffset>
             </wp:positionH>
             <wp:positionV relativeFrom="paragraph">
-              <wp:posOffset>635</wp:posOffset>
+              <wp:posOffset>303530</wp:posOffset>
             </wp:positionV>
-            <wp:extent cx="5943600" cy="2310130"/>
+            <wp:extent cx="5943600" cy="2103120"/>
             <wp:effectExtent l="0" t="0" r="0" b="0"/>
             <wp:wrapSquare wrapText="largest"/>
             <wp:docPr id="9" name="Image9"/>
@@ -1881,7 +2396,7 @@
                   <pic:spPr bwMode="auto">
                     <a:xfrm>
                       <a:off x="0" y="0"/>
-                      <a:ext cx="5943600" cy="2310130"/>
+                      <a:ext cx="5943600" cy="2103120"/>
                     </a:xfrm>
                     <a:prstGeom prst="rect">
                       <a:avLst/>
@@ -1890,9 +2405,30 @@
                 </pic:pic>
               </a:graphicData>
             </a:graphic>
+            <wp14:sizeRelV relativeFrom="margin">
+              <wp14:pctHeight>0</wp14:pctHeight>
+            </wp14:sizeRelV>
           </wp:anchor>
         </w:drawing>
       </w:r>
+      <w:r>
+        <w:rPr>
+          <w:rFonts w:ascii="Times New Roman" w:hAnsi="Times New Roman" w:cs="Times New Roman"/>
+          <w:sz w:val="26"/>
+          <w:szCs w:val="26"/>
+        </w:rPr>
+        <w:t>ALS:</w:t>
+      </w:r>
+    </w:p>
+    <w:p>
+      <w:pPr>
+        <w:jc w:val="both"/>
+        <w:rPr>
+          <w:rFonts w:ascii="Times New Roman" w:hAnsi="Times New Roman" w:cs="Times New Roman"/>
+          <w:sz w:val="26"/>
+          <w:szCs w:val="26"/>
+        </w:rPr>
+      </w:pPr>
     </w:p>
     <w:p>
       <w:pPr>
@@ -1981,48 +2517,61 @@
         </w:rPr>
         <w:t xml:space="preserve">, </w:t>
       </w:r>
-      <w:r>
-        <w:rPr>
-          <w:rFonts w:ascii="Times New Roman" w:hAnsi="Times New Roman" w:cs="Times New Roman"/>
-          <w:sz w:val="26"/>
-          <w:szCs w:val="26"/>
-        </w:rPr>
-        <w:t>Consine similarity</w:t>
-      </w:r>
-      <w:r>
-        <w:rPr>
-          <w:rFonts w:ascii="Times New Roman" w:hAnsi="Times New Roman" w:cs="Times New Roman"/>
-          <w:sz w:val="26"/>
-          <w:szCs w:val="26"/>
-        </w:rPr>
-        <w:t xml:space="preserve">, </w:t>
-      </w:r>
-      <w:r>
-        <w:rPr>
-          <w:rFonts w:ascii="Times New Roman" w:hAnsi="Times New Roman" w:cs="Times New Roman"/>
-          <w:sz w:val="26"/>
-          <w:szCs w:val="26"/>
-        </w:rPr>
-        <w:t>Jaccard similarit</w:t>
-      </w:r>
-      <w:bookmarkStart w:id="0" w:name="_GoBack"/>
-      <w:bookmarkEnd w:id="0"/>
-      <w:r>
-        <w:rPr>
-          <w:rFonts w:ascii="Times New Roman" w:hAnsi="Times New Roman" w:cs="Times New Roman"/>
-          <w:sz w:val="26"/>
-          <w:szCs w:val="26"/>
-        </w:rPr>
-        <w:t>y</w:t>
-      </w:r>
-      <w:r>
-        <w:rPr>
-          <w:rFonts w:ascii="Times New Roman" w:hAnsi="Times New Roman" w:cs="Times New Roman"/>
-          <w:sz w:val="26"/>
-          <w:szCs w:val="26"/>
-        </w:rPr>
-        <w:t xml:space="preserve">.The most important problem that we aim to is to build an optimal movie </w:t>
-      </w:r>
+      <w:proofErr w:type="spellStart"/>
+      <w:r>
+        <w:rPr>
+          <w:rFonts w:ascii="Times New Roman" w:hAnsi="Times New Roman" w:cs="Times New Roman"/>
+          <w:sz w:val="26"/>
+          <w:szCs w:val="26"/>
+        </w:rPr>
+        <w:t>Consine</w:t>
+      </w:r>
+      <w:proofErr w:type="spellEnd"/>
+      <w:r>
+        <w:rPr>
+          <w:rFonts w:ascii="Times New Roman" w:hAnsi="Times New Roman" w:cs="Times New Roman"/>
+          <w:sz w:val="26"/>
+          <w:szCs w:val="26"/>
+        </w:rPr>
+        <w:t xml:space="preserve"> similarity, Jaccard </w:t>
+      </w:r>
+      <w:proofErr w:type="spellStart"/>
+      <w:r>
+        <w:rPr>
+          <w:rFonts w:ascii="Times New Roman" w:hAnsi="Times New Roman" w:cs="Times New Roman"/>
+          <w:sz w:val="26"/>
+          <w:szCs w:val="26"/>
+        </w:rPr>
+        <w:t>similarity</w:t>
+      </w:r>
+      <w:r>
+        <w:rPr>
+          <w:rFonts w:ascii="Times New Roman" w:hAnsi="Times New Roman" w:cs="Times New Roman"/>
+          <w:sz w:val="26"/>
+          <w:szCs w:val="26"/>
+        </w:rPr>
+        <w:t>.The</w:t>
+      </w:r>
+      <w:proofErr w:type="spellEnd"/>
+      <w:r>
+        <w:rPr>
+          <w:rFonts w:ascii="Times New Roman" w:hAnsi="Times New Roman" w:cs="Times New Roman"/>
+          <w:sz w:val="26"/>
+          <w:szCs w:val="26"/>
+        </w:rPr>
+        <w:t xml:space="preserve"> most important problem that we aim to is to build an optimal movie recommendation system, as a result, we experiment the movie recommendation system with the data set obtained only at a good level on the entire datasets.</w:t>
+      </w:r>
+    </w:p>
+    <w:p>
+      <w:pPr>
+        <w:ind w:firstLine="360"/>
+        <w:jc w:val="both"/>
+        <w:rPr>
+          <w:rFonts w:ascii="Times New Roman" w:hAnsi="Times New Roman" w:cs="Times New Roman"/>
+          <w:sz w:val="26"/>
+          <w:szCs w:val="26"/>
+        </w:rPr>
+      </w:pPr>
       <w:r>
         <w:rPr>
           <w:rFonts w:ascii="Times New Roman" w:hAnsi="Times New Roman" w:cs="Times New Roman"/>
@@ -2030,7 +2579,7 @@
           <w:szCs w:val="26"/>
         </w:rPr>
         <w:lastRenderedPageBreak/>
-        <w:t>recommendation system, as a result, we experiment the movie recommendation system with the data set obtained only at a good level on the entire datasets.</w:t>
+        <w:t>From the results in this model, in the future we want to perform the problem with a larger dataset and apply methods and techniques to increase system quality to bring the best results.</w:t>
       </w:r>
     </w:p>
     <w:p>
@@ -2049,7 +2598,23 @@
           <w:sz w:val="26"/>
           <w:szCs w:val="26"/>
         </w:rPr>
-        <w:t>From the results in this model, in the future we want to perform the problem with a larger dataset and apply methods and techniques to increase system quality to bring the best results.</w:t>
+        <w:t xml:space="preserve">Link </w:t>
+      </w:r>
+      <w:r>
+        <w:rPr>
+          <w:rFonts w:ascii="Times New Roman" w:hAnsi="Times New Roman" w:cs="Times New Roman"/>
+          <w:sz w:val="26"/>
+          <w:szCs w:val="26"/>
+        </w:rPr>
+        <w:t>code</w:t>
+      </w:r>
+      <w:r>
+        <w:rPr>
+          <w:rFonts w:ascii="Times New Roman" w:hAnsi="Times New Roman" w:cs="Times New Roman"/>
+          <w:sz w:val="26"/>
+          <w:szCs w:val="26"/>
+        </w:rPr>
+        <w:t xml:space="preserve">: </w:t>
       </w:r>
     </w:p>
     <w:p>
@@ -2089,43 +2654,259 @@
           <w:sz w:val="26"/>
           <w:szCs w:val="26"/>
         </w:rPr>
-        <w:t>[1] Linyuan Lü, Matúš Medo, Chi Ho Yeung, Yi-Cheng Zhang, Zi-Ke Zhang,Tao Zhoua, Recommender systems, Elsevier Journal – Physics Reports 519 (2012) 1–49</w:t>
-      </w:r>
-    </w:p>
-    <w:p>
-      <w:pPr>
-        <w:jc w:val="both"/>
-        <w:rPr>
-          <w:rFonts w:ascii="Times New Roman" w:hAnsi="Times New Roman" w:cs="Times New Roman"/>
-          <w:sz w:val="26"/>
-          <w:szCs w:val="26"/>
-        </w:rPr>
-      </w:pPr>
-      <w:r>
-        <w:rPr>
-          <w:rFonts w:ascii="Times New Roman" w:hAnsi="Times New Roman" w:cs="Times New Roman"/>
-          <w:sz w:val="26"/>
-          <w:szCs w:val="26"/>
-        </w:rPr>
-        <w:t>[2] Sandra Garcia Esparza, Michael P. O’Mahony, Barry Smyth, Mining the real-time web: A novel approach to product recommendation, Elsevier Journal - Knowledge-Based Systems 29 (2012) 3–11.</w:t>
-      </w:r>
-    </w:p>
-    <w:p>
-      <w:pPr>
-        <w:jc w:val="both"/>
-        <w:rPr>
-          <w:rFonts w:ascii="Times New Roman" w:hAnsi="Times New Roman" w:cs="Times New Roman"/>
-          <w:sz w:val="26"/>
-          <w:szCs w:val="26"/>
-        </w:rPr>
-      </w:pPr>
-      <w:r>
-        <w:rPr>
-          <w:rFonts w:ascii="Times New Roman" w:hAnsi="Times New Roman" w:cs="Times New Roman"/>
-          <w:sz w:val="26"/>
-          <w:szCs w:val="26"/>
-        </w:rPr>
-        <w:t>[3] Hongyan Liu, Jun He, Tingting Wang, Wenting Song, Xiaoyang Du, “Combining user preferences and user opinions for accurate recommendation”, Elsevier Journal- Electronic Commerce Research and Applications 12 (2013) 14–23.</w:t>
+        <w:t xml:space="preserve">[1] </w:t>
+      </w:r>
+      <w:proofErr w:type="spellStart"/>
+      <w:r>
+        <w:rPr>
+          <w:rFonts w:ascii="Times New Roman" w:hAnsi="Times New Roman" w:cs="Times New Roman"/>
+          <w:sz w:val="26"/>
+          <w:szCs w:val="26"/>
+        </w:rPr>
+        <w:t>Linyuan</w:t>
+      </w:r>
+      <w:proofErr w:type="spellEnd"/>
+      <w:r>
+        <w:rPr>
+          <w:rFonts w:ascii="Times New Roman" w:hAnsi="Times New Roman" w:cs="Times New Roman"/>
+          <w:sz w:val="26"/>
+          <w:szCs w:val="26"/>
+        </w:rPr>
+        <w:t xml:space="preserve"> </w:t>
+      </w:r>
+      <w:proofErr w:type="spellStart"/>
+      <w:r>
+        <w:rPr>
+          <w:rFonts w:ascii="Times New Roman" w:hAnsi="Times New Roman" w:cs="Times New Roman"/>
+          <w:sz w:val="26"/>
+          <w:szCs w:val="26"/>
+        </w:rPr>
+        <w:t>Lü</w:t>
+      </w:r>
+      <w:proofErr w:type="spellEnd"/>
+      <w:r>
+        <w:rPr>
+          <w:rFonts w:ascii="Times New Roman" w:hAnsi="Times New Roman" w:cs="Times New Roman"/>
+          <w:sz w:val="26"/>
+          <w:szCs w:val="26"/>
+        </w:rPr>
+        <w:t xml:space="preserve">, </w:t>
+      </w:r>
+      <w:proofErr w:type="spellStart"/>
+      <w:r>
+        <w:rPr>
+          <w:rFonts w:ascii="Times New Roman" w:hAnsi="Times New Roman" w:cs="Times New Roman"/>
+          <w:sz w:val="26"/>
+          <w:szCs w:val="26"/>
+        </w:rPr>
+        <w:t>Matúš</w:t>
+      </w:r>
+      <w:proofErr w:type="spellEnd"/>
+      <w:r>
+        <w:rPr>
+          <w:rFonts w:ascii="Times New Roman" w:hAnsi="Times New Roman" w:cs="Times New Roman"/>
+          <w:sz w:val="26"/>
+          <w:szCs w:val="26"/>
+        </w:rPr>
+        <w:t xml:space="preserve"> </w:t>
+      </w:r>
+      <w:proofErr w:type="spellStart"/>
+      <w:r>
+        <w:rPr>
+          <w:rFonts w:ascii="Times New Roman" w:hAnsi="Times New Roman" w:cs="Times New Roman"/>
+          <w:sz w:val="26"/>
+          <w:szCs w:val="26"/>
+        </w:rPr>
+        <w:t>Medo</w:t>
+      </w:r>
+      <w:proofErr w:type="spellEnd"/>
+      <w:r>
+        <w:rPr>
+          <w:rFonts w:ascii="Times New Roman" w:hAnsi="Times New Roman" w:cs="Times New Roman"/>
+          <w:sz w:val="26"/>
+          <w:szCs w:val="26"/>
+        </w:rPr>
+        <w:t>, Chi Ho Yeung, Yi-Cheng Zhang, Zi-</w:t>
+      </w:r>
+      <w:proofErr w:type="spellStart"/>
+      <w:r>
+        <w:rPr>
+          <w:rFonts w:ascii="Times New Roman" w:hAnsi="Times New Roman" w:cs="Times New Roman"/>
+          <w:sz w:val="26"/>
+          <w:szCs w:val="26"/>
+        </w:rPr>
+        <w:t>Ke</w:t>
+      </w:r>
+      <w:proofErr w:type="spellEnd"/>
+      <w:r>
+        <w:rPr>
+          <w:rFonts w:ascii="Times New Roman" w:hAnsi="Times New Roman" w:cs="Times New Roman"/>
+          <w:sz w:val="26"/>
+          <w:szCs w:val="26"/>
+        </w:rPr>
+        <w:t xml:space="preserve"> </w:t>
+      </w:r>
+      <w:proofErr w:type="spellStart"/>
+      <w:r>
+        <w:rPr>
+          <w:rFonts w:ascii="Times New Roman" w:hAnsi="Times New Roman" w:cs="Times New Roman"/>
+          <w:sz w:val="26"/>
+          <w:szCs w:val="26"/>
+        </w:rPr>
+        <w:t>Zhang,Tao</w:t>
+      </w:r>
+      <w:proofErr w:type="spellEnd"/>
+      <w:r>
+        <w:rPr>
+          <w:rFonts w:ascii="Times New Roman" w:hAnsi="Times New Roman" w:cs="Times New Roman"/>
+          <w:sz w:val="26"/>
+          <w:szCs w:val="26"/>
+        </w:rPr>
+        <w:t xml:space="preserve"> </w:t>
+      </w:r>
+      <w:proofErr w:type="spellStart"/>
+      <w:r>
+        <w:rPr>
+          <w:rFonts w:ascii="Times New Roman" w:hAnsi="Times New Roman" w:cs="Times New Roman"/>
+          <w:sz w:val="26"/>
+          <w:szCs w:val="26"/>
+        </w:rPr>
+        <w:t>Zhoua</w:t>
+      </w:r>
+      <w:proofErr w:type="spellEnd"/>
+      <w:r>
+        <w:rPr>
+          <w:rFonts w:ascii="Times New Roman" w:hAnsi="Times New Roman" w:cs="Times New Roman"/>
+          <w:sz w:val="26"/>
+          <w:szCs w:val="26"/>
+        </w:rPr>
+        <w:t>, Recommender systems, Elsevier Journal – Physics Reports 519 (2012) 1–49</w:t>
+      </w:r>
+    </w:p>
+    <w:p>
+      <w:pPr>
+        <w:jc w:val="both"/>
+        <w:rPr>
+          <w:rFonts w:ascii="Times New Roman" w:hAnsi="Times New Roman" w:cs="Times New Roman"/>
+          <w:sz w:val="26"/>
+          <w:szCs w:val="26"/>
+        </w:rPr>
+      </w:pPr>
+      <w:r>
+        <w:rPr>
+          <w:rFonts w:ascii="Times New Roman" w:hAnsi="Times New Roman" w:cs="Times New Roman"/>
+          <w:sz w:val="26"/>
+          <w:szCs w:val="26"/>
+        </w:rPr>
+        <w:t xml:space="preserve">[2] Sandra Garcia Esparza, Michael P. </w:t>
+      </w:r>
+      <w:proofErr w:type="spellStart"/>
+      <w:r>
+        <w:rPr>
+          <w:rFonts w:ascii="Times New Roman" w:hAnsi="Times New Roman" w:cs="Times New Roman"/>
+          <w:sz w:val="26"/>
+          <w:szCs w:val="26"/>
+        </w:rPr>
+        <w:t>O’Mahony</w:t>
+      </w:r>
+      <w:proofErr w:type="spellEnd"/>
+      <w:r>
+        <w:rPr>
+          <w:rFonts w:ascii="Times New Roman" w:hAnsi="Times New Roman" w:cs="Times New Roman"/>
+          <w:sz w:val="26"/>
+          <w:szCs w:val="26"/>
+        </w:rPr>
+        <w:t>, Barry Smyth, Mining the real-time web: A novel approach to product recommendation, Elsevier Journal - Knowledge-Based Systems 29 (2012) 3–11.</w:t>
+      </w:r>
+    </w:p>
+    <w:p>
+      <w:pPr>
+        <w:jc w:val="both"/>
+        <w:rPr>
+          <w:rFonts w:ascii="Times New Roman" w:hAnsi="Times New Roman" w:cs="Times New Roman"/>
+          <w:sz w:val="26"/>
+          <w:szCs w:val="26"/>
+        </w:rPr>
+      </w:pPr>
+      <w:r>
+        <w:rPr>
+          <w:rFonts w:ascii="Times New Roman" w:hAnsi="Times New Roman" w:cs="Times New Roman"/>
+          <w:sz w:val="26"/>
+          <w:szCs w:val="26"/>
+        </w:rPr>
+        <w:t xml:space="preserve">[3] </w:t>
+      </w:r>
+      <w:proofErr w:type="spellStart"/>
+      <w:r>
+        <w:rPr>
+          <w:rFonts w:ascii="Times New Roman" w:hAnsi="Times New Roman" w:cs="Times New Roman"/>
+          <w:sz w:val="26"/>
+          <w:szCs w:val="26"/>
+        </w:rPr>
+        <w:t>Hongyan</w:t>
+      </w:r>
+      <w:proofErr w:type="spellEnd"/>
+      <w:r>
+        <w:rPr>
+          <w:rFonts w:ascii="Times New Roman" w:hAnsi="Times New Roman" w:cs="Times New Roman"/>
+          <w:sz w:val="26"/>
+          <w:szCs w:val="26"/>
+        </w:rPr>
+        <w:t xml:space="preserve"> Liu, Jun He, </w:t>
+      </w:r>
+      <w:proofErr w:type="spellStart"/>
+      <w:r>
+        <w:rPr>
+          <w:rFonts w:ascii="Times New Roman" w:hAnsi="Times New Roman" w:cs="Times New Roman"/>
+          <w:sz w:val="26"/>
+          <w:szCs w:val="26"/>
+        </w:rPr>
+        <w:t>Tingting</w:t>
+      </w:r>
+      <w:proofErr w:type="spellEnd"/>
+      <w:r>
+        <w:rPr>
+          <w:rFonts w:ascii="Times New Roman" w:hAnsi="Times New Roman" w:cs="Times New Roman"/>
+          <w:sz w:val="26"/>
+          <w:szCs w:val="26"/>
+        </w:rPr>
+        <w:t xml:space="preserve"> Wang, </w:t>
+      </w:r>
+      <w:proofErr w:type="spellStart"/>
+      <w:r>
+        <w:rPr>
+          <w:rFonts w:ascii="Times New Roman" w:hAnsi="Times New Roman" w:cs="Times New Roman"/>
+          <w:sz w:val="26"/>
+          <w:szCs w:val="26"/>
+        </w:rPr>
+        <w:t>Wenting</w:t>
+      </w:r>
+      <w:proofErr w:type="spellEnd"/>
+      <w:r>
+        <w:rPr>
+          <w:rFonts w:ascii="Times New Roman" w:hAnsi="Times New Roman" w:cs="Times New Roman"/>
+          <w:sz w:val="26"/>
+          <w:szCs w:val="26"/>
+        </w:rPr>
+        <w:t xml:space="preserve"> Song, </w:t>
+      </w:r>
+      <w:proofErr w:type="spellStart"/>
+      <w:r>
+        <w:rPr>
+          <w:rFonts w:ascii="Times New Roman" w:hAnsi="Times New Roman" w:cs="Times New Roman"/>
+          <w:sz w:val="26"/>
+          <w:szCs w:val="26"/>
+        </w:rPr>
+        <w:t>Xiaoyang</w:t>
+      </w:r>
+      <w:proofErr w:type="spellEnd"/>
+      <w:r>
+        <w:rPr>
+          <w:rFonts w:ascii="Times New Roman" w:hAnsi="Times New Roman" w:cs="Times New Roman"/>
+          <w:sz w:val="26"/>
+          <w:szCs w:val="26"/>
+        </w:rPr>
+        <w:t xml:space="preserve"> Du, “Combining user preferences and user opinions for accurate recommendation”, Elsevier Journal- Electronic Commerce Research and Applications 12 (2013) 14–23.</w:t>
       </w:r>
     </w:p>
     <w:p>
@@ -2161,43 +2942,115 @@
           <w:sz w:val="26"/>
           <w:szCs w:val="26"/>
         </w:rPr>
-        <w:t>[5] Klavdiya Hammond, Aparna S. Varde, “Cloud Based Predictive Analytics”, 2013, IEEE 13’th International Conference on Data Mining Workshops.</w:t>
-      </w:r>
-    </w:p>
-    <w:p>
-      <w:pPr>
-        <w:jc w:val="both"/>
-        <w:rPr>
-          <w:rFonts w:ascii="Times New Roman" w:hAnsi="Times New Roman" w:cs="Times New Roman"/>
-          <w:sz w:val="26"/>
-          <w:szCs w:val="26"/>
-        </w:rPr>
-      </w:pPr>
-      <w:r>
-        <w:rPr>
-          <w:rFonts w:ascii="Times New Roman" w:hAnsi="Times New Roman" w:cs="Times New Roman"/>
-          <w:sz w:val="26"/>
-          <w:szCs w:val="26"/>
-        </w:rPr>
-        <w:t>[6] Jai Prakash, Bankim Patel, Atul Patel,”Web Mining: Opinion and Feedback Analysis for Educational Institutions”, 2013, IJCA, Volume 84 – No 6, December 2013.</w:t>
-      </w:r>
-    </w:p>
-    <w:p>
-      <w:pPr>
-        <w:jc w:val="both"/>
-        <w:rPr>
-          <w:rFonts w:ascii="Times New Roman" w:hAnsi="Times New Roman" w:cs="Times New Roman"/>
-          <w:sz w:val="26"/>
-          <w:szCs w:val="26"/>
-        </w:rPr>
-      </w:pPr>
-      <w:r>
-        <w:rPr>
-          <w:rFonts w:ascii="Times New Roman" w:hAnsi="Times New Roman" w:cs="Times New Roman"/>
-          <w:sz w:val="26"/>
-          <w:szCs w:val="26"/>
-        </w:rPr>
-        <w:t>[7] Gupta, Meenu, et al. ”Movie Recommender System Using Collaborative Filtering.” 2020 International Conference on Electronics and Sustainable Communication Systems (ICESC). IEEE, 2020.</w:t>
+        <w:t xml:space="preserve">[5] </w:t>
+      </w:r>
+      <w:proofErr w:type="spellStart"/>
+      <w:r>
+        <w:rPr>
+          <w:rFonts w:ascii="Times New Roman" w:hAnsi="Times New Roman" w:cs="Times New Roman"/>
+          <w:sz w:val="26"/>
+          <w:szCs w:val="26"/>
+        </w:rPr>
+        <w:t>Klavdiya</w:t>
+      </w:r>
+      <w:proofErr w:type="spellEnd"/>
+      <w:r>
+        <w:rPr>
+          <w:rFonts w:ascii="Times New Roman" w:hAnsi="Times New Roman" w:cs="Times New Roman"/>
+          <w:sz w:val="26"/>
+          <w:szCs w:val="26"/>
+        </w:rPr>
+        <w:t xml:space="preserve"> Hammond, Aparna S. </w:t>
+      </w:r>
+      <w:proofErr w:type="spellStart"/>
+      <w:r>
+        <w:rPr>
+          <w:rFonts w:ascii="Times New Roman" w:hAnsi="Times New Roman" w:cs="Times New Roman"/>
+          <w:sz w:val="26"/>
+          <w:szCs w:val="26"/>
+        </w:rPr>
+        <w:t>Varde</w:t>
+      </w:r>
+      <w:proofErr w:type="spellEnd"/>
+      <w:r>
+        <w:rPr>
+          <w:rFonts w:ascii="Times New Roman" w:hAnsi="Times New Roman" w:cs="Times New Roman"/>
+          <w:sz w:val="26"/>
+          <w:szCs w:val="26"/>
+        </w:rPr>
+        <w:t>, “Cloud Based Predictive Analytics”, 2013, IEEE 13’th International Conference on Data Mining Workshops.</w:t>
+      </w:r>
+    </w:p>
+    <w:p>
+      <w:pPr>
+        <w:jc w:val="both"/>
+        <w:rPr>
+          <w:rFonts w:ascii="Times New Roman" w:hAnsi="Times New Roman" w:cs="Times New Roman"/>
+          <w:sz w:val="26"/>
+          <w:szCs w:val="26"/>
+        </w:rPr>
+      </w:pPr>
+      <w:r>
+        <w:rPr>
+          <w:rFonts w:ascii="Times New Roman" w:hAnsi="Times New Roman" w:cs="Times New Roman"/>
+          <w:sz w:val="26"/>
+          <w:szCs w:val="26"/>
+        </w:rPr>
+        <w:t xml:space="preserve">[6] Jai Prakash, Bankim Patel, Atul </w:t>
+      </w:r>
+      <w:proofErr w:type="spellStart"/>
+      <w:r>
+        <w:rPr>
+          <w:rFonts w:ascii="Times New Roman" w:hAnsi="Times New Roman" w:cs="Times New Roman"/>
+          <w:sz w:val="26"/>
+          <w:szCs w:val="26"/>
+        </w:rPr>
+        <w:t>Patel,”Web</w:t>
+      </w:r>
+      <w:proofErr w:type="spellEnd"/>
+      <w:r>
+        <w:rPr>
+          <w:rFonts w:ascii="Times New Roman" w:hAnsi="Times New Roman" w:cs="Times New Roman"/>
+          <w:sz w:val="26"/>
+          <w:szCs w:val="26"/>
+        </w:rPr>
+        <w:t xml:space="preserve"> Mining: Opinion and Feedback Analysis for Educational Institutions”, 2013, IJCA, Volume 84 – No 6, December 2013.</w:t>
+      </w:r>
+    </w:p>
+    <w:p>
+      <w:pPr>
+        <w:jc w:val="both"/>
+        <w:rPr>
+          <w:rFonts w:ascii="Times New Roman" w:hAnsi="Times New Roman" w:cs="Times New Roman"/>
+          <w:sz w:val="26"/>
+          <w:szCs w:val="26"/>
+        </w:rPr>
+      </w:pPr>
+      <w:r>
+        <w:rPr>
+          <w:rFonts w:ascii="Times New Roman" w:hAnsi="Times New Roman" w:cs="Times New Roman"/>
+          <w:sz w:val="26"/>
+          <w:szCs w:val="26"/>
+        </w:rPr>
+        <w:t xml:space="preserve">[7] Gupta, </w:t>
+      </w:r>
+      <w:proofErr w:type="spellStart"/>
+      <w:r>
+        <w:rPr>
+          <w:rFonts w:ascii="Times New Roman" w:hAnsi="Times New Roman" w:cs="Times New Roman"/>
+          <w:sz w:val="26"/>
+          <w:szCs w:val="26"/>
+        </w:rPr>
+        <w:t>Meenu</w:t>
+      </w:r>
+      <w:proofErr w:type="spellEnd"/>
+      <w:r>
+        <w:rPr>
+          <w:rFonts w:ascii="Times New Roman" w:hAnsi="Times New Roman" w:cs="Times New Roman"/>
+          <w:sz w:val="26"/>
+          <w:szCs w:val="26"/>
+        </w:rPr>
+        <w:t>, et al. ”Movie Recommender System Using Collaborative Filtering.” 2020 International Conference on Electronics and Sustainable Communication Systems (ICESC). IEEE, 2020.</w:t>
       </w:r>
     </w:p>
     <w:p>
@@ -2321,7 +3174,7 @@
 </file>
 
 <file path=word/endnotes.xml><?xml version="1.0" encoding="utf-8"?>
-<w:endnotes xmlns:wpc="http://schemas.microsoft.com/office/word/2010/wordprocessingCanvas" xmlns:mc="http://schemas.openxmlformats.org/markup-compatibility/2006" xmlns:o="urn:schemas-microsoft-com:office:office" xmlns:r="http://schemas.openxmlformats.org/officeDocument/2006/relationships" xmlns:m="http://schemas.openxmlformats.org/officeDocument/2006/math" xmlns:v="urn:schemas-microsoft-com:vml" xmlns:wp14="http://schemas.microsoft.com/office/word/2010/wordprocessingDrawing" xmlns:wp="http://schemas.openxmlformats.org/drawingml/2006/wordprocessingDrawing" xmlns:w10="urn:schemas-microsoft-com:office:word" xmlns:w="http://schemas.openxmlformats.org/wordprocessingml/2006/main" xmlns:w14="http://schemas.microsoft.com/office/word/2010/wordml" xmlns:w15="http://schemas.microsoft.com/office/word/2012/wordml" xmlns:wpg="http://schemas.microsoft.com/office/word/2010/wordprocessingGroup" xmlns:wpi="http://schemas.microsoft.com/office/word/2010/wordprocessingInk" xmlns:wne="http://schemas.microsoft.com/office/word/2006/wordml" xmlns:wps="http://schemas.microsoft.com/office/word/2010/wordprocessingShape" mc:Ignorable="w14 w15 wp14">
+<w:endnotes xmlns:wpc="http://schemas.microsoft.com/office/word/2010/wordprocessingCanvas" xmlns:cx="http://schemas.microsoft.com/office/drawing/2014/chartex" xmlns:cx1="http://schemas.microsoft.com/office/drawing/2015/9/8/chartex" xmlns:cx2="http://schemas.microsoft.com/office/drawing/2015/10/21/chartex" xmlns:cx3="http://schemas.microsoft.com/office/drawing/2016/5/9/chartex" xmlns:cx4="http://schemas.microsoft.com/office/drawing/2016/5/10/chartex" xmlns:cx5="http://schemas.microsoft.com/office/drawing/2016/5/11/chartex" xmlns:cx6="http://schemas.microsoft.com/office/drawing/2016/5/12/chartex" xmlns:cx7="http://schemas.microsoft.com/office/drawing/2016/5/13/chartex" xmlns:cx8="http://schemas.microsoft.com/office/drawing/2016/5/14/chartex" xmlns:mc="http://schemas.openxmlformats.org/markup-compatibility/2006" xmlns:aink="http://schemas.microsoft.com/office/drawing/2016/ink" xmlns:am3d="http://schemas.microsoft.com/office/drawing/2017/model3d" xmlns:o="urn:schemas-microsoft-com:office:office" xmlns:r="http://schemas.openxmlformats.org/officeDocument/2006/relationships" xmlns:m="http://schemas.openxmlformats.org/officeDocument/2006/math" xmlns:v="urn:schemas-microsoft-com:vml" xmlns:wp14="http://schemas.microsoft.com/office/word/2010/wordprocessingDrawing" xmlns:wp="http://schemas.openxmlformats.org/drawingml/2006/wordprocessingDrawing" xmlns:w10="urn:schemas-microsoft-com:office:word" xmlns:w="http://schemas.openxmlformats.org/wordprocessingml/2006/main" xmlns:w14="http://schemas.microsoft.com/office/word/2010/wordml" xmlns:w15="http://schemas.microsoft.com/office/word/2012/wordml" xmlns:w16cex="http://schemas.microsoft.com/office/word/2018/wordml/cex" xmlns:w16cid="http://schemas.microsoft.com/office/word/2016/wordml/cid" xmlns:w16="http://schemas.microsoft.com/office/word/2018/wordml" xmlns:w16sdtdh="http://schemas.microsoft.com/office/word/2020/wordml/sdtdatahash" xmlns:w16se="http://schemas.microsoft.com/office/word/2015/wordml/symex" xmlns:wpg="http://schemas.microsoft.com/office/word/2010/wordprocessingGroup" xmlns:wpi="http://schemas.microsoft.com/office/word/2010/wordprocessingInk" xmlns:wne="http://schemas.microsoft.com/office/word/2006/wordml" xmlns:wps="http://schemas.microsoft.com/office/word/2010/wordprocessingShape" mc:Ignorable="w14 w15 w16se w16cid w16 w16cex w16sdtdh wp14">
   <w:endnote w:type="separator" w:id="-1">
     <w:p>
       <w:pPr>
@@ -2346,7 +3199,7 @@
 </file>
 
 <file path=word/footer1.xml><?xml version="1.0" encoding="utf-8"?>
-<w:ftr xmlns:wpc="http://schemas.microsoft.com/office/word/2010/wordprocessingCanvas" xmlns:mc="http://schemas.openxmlformats.org/markup-compatibility/2006" xmlns:o="urn:schemas-microsoft-com:office:office" xmlns:r="http://schemas.openxmlformats.org/officeDocument/2006/relationships" xmlns:m="http://schemas.openxmlformats.org/officeDocument/2006/math" xmlns:v="urn:schemas-microsoft-com:vml" xmlns:wp14="http://schemas.microsoft.com/office/word/2010/wordprocessingDrawing" xmlns:wp="http://schemas.openxmlformats.org/drawingml/2006/wordprocessingDrawing" xmlns:w10="urn:schemas-microsoft-com:office:word" xmlns:w="http://schemas.openxmlformats.org/wordprocessingml/2006/main" xmlns:w14="http://schemas.microsoft.com/office/word/2010/wordml" xmlns:w15="http://schemas.microsoft.com/office/word/2012/wordml" xmlns:wpg="http://schemas.microsoft.com/office/word/2010/wordprocessingGroup" xmlns:wpi="http://schemas.microsoft.com/office/word/2010/wordprocessingInk" xmlns:wne="http://schemas.microsoft.com/office/word/2006/wordml" xmlns:wps="http://schemas.microsoft.com/office/word/2010/wordprocessingShape" mc:Ignorable="w14 w15 wp14">
+<w:ftr xmlns:wpc="http://schemas.microsoft.com/office/word/2010/wordprocessingCanvas" xmlns:cx="http://schemas.microsoft.com/office/drawing/2014/chartex" xmlns:cx1="http://schemas.microsoft.com/office/drawing/2015/9/8/chartex" xmlns:cx2="http://schemas.microsoft.com/office/drawing/2015/10/21/chartex" xmlns:cx3="http://schemas.microsoft.com/office/drawing/2016/5/9/chartex" xmlns:cx4="http://schemas.microsoft.com/office/drawing/2016/5/10/chartex" xmlns:cx5="http://schemas.microsoft.com/office/drawing/2016/5/11/chartex" xmlns:cx6="http://schemas.microsoft.com/office/drawing/2016/5/12/chartex" xmlns:cx7="http://schemas.microsoft.com/office/drawing/2016/5/13/chartex" xmlns:cx8="http://schemas.microsoft.com/office/drawing/2016/5/14/chartex" xmlns:mc="http://schemas.openxmlformats.org/markup-compatibility/2006" xmlns:aink="http://schemas.microsoft.com/office/drawing/2016/ink" xmlns:am3d="http://schemas.microsoft.com/office/drawing/2017/model3d" xmlns:o="urn:schemas-microsoft-com:office:office" xmlns:r="http://schemas.openxmlformats.org/officeDocument/2006/relationships" xmlns:m="http://schemas.openxmlformats.org/officeDocument/2006/math" xmlns:v="urn:schemas-microsoft-com:vml" xmlns:wp14="http://schemas.microsoft.com/office/word/2010/wordprocessingDrawing" xmlns:wp="http://schemas.openxmlformats.org/drawingml/2006/wordprocessingDrawing" xmlns:w10="urn:schemas-microsoft-com:office:word" xmlns:w="http://schemas.openxmlformats.org/wordprocessingml/2006/main" xmlns:w14="http://schemas.microsoft.com/office/word/2010/wordml" xmlns:w15="http://schemas.microsoft.com/office/word/2012/wordml" xmlns:w16cex="http://schemas.microsoft.com/office/word/2018/wordml/cex" xmlns:w16cid="http://schemas.microsoft.com/office/word/2016/wordml/cid" xmlns:w16="http://schemas.microsoft.com/office/word/2018/wordml" xmlns:w16sdtdh="http://schemas.microsoft.com/office/word/2020/wordml/sdtdatahash" xmlns:w16se="http://schemas.microsoft.com/office/word/2015/wordml/symex" xmlns:wpg="http://schemas.microsoft.com/office/word/2010/wordprocessingGroup" xmlns:wpi="http://schemas.microsoft.com/office/word/2010/wordprocessingInk" xmlns:wne="http://schemas.microsoft.com/office/word/2006/wordml" xmlns:wps="http://schemas.microsoft.com/office/word/2010/wordprocessingShape" mc:Ignorable="w14 w15 w16se w16cid w16 w16cex w16sdtdh wp14">
   <w:sdt>
     <w:sdtPr>
       <w:id w:val="2061272971"/>
@@ -2392,7 +3245,7 @@
 </file>
 
 <file path=word/footnotes.xml><?xml version="1.0" encoding="utf-8"?>
-<w:footnotes xmlns:wpc="http://schemas.microsoft.com/office/word/2010/wordprocessingCanvas" xmlns:mc="http://schemas.openxmlformats.org/markup-compatibility/2006" xmlns:o="urn:schemas-microsoft-com:office:office" xmlns:r="http://schemas.openxmlformats.org/officeDocument/2006/relationships" xmlns:m="http://schemas.openxmlformats.org/officeDocument/2006/math" xmlns:v="urn:schemas-microsoft-com:vml" xmlns:wp14="http://schemas.microsoft.com/office/word/2010/wordprocessingDrawing" xmlns:wp="http://schemas.openxmlformats.org/drawingml/2006/wordprocessingDrawing" xmlns:w10="urn:schemas-microsoft-com:office:word" xmlns:w="http://schemas.openxmlformats.org/wordprocessingml/2006/main" xmlns:w14="http://schemas.microsoft.com/office/word/2010/wordml" xmlns:w15="http://schemas.microsoft.com/office/word/2012/wordml" xmlns:wpg="http://schemas.microsoft.com/office/word/2010/wordprocessingGroup" xmlns:wpi="http://schemas.microsoft.com/office/word/2010/wordprocessingInk" xmlns:wne="http://schemas.microsoft.com/office/word/2006/wordml" xmlns:wps="http://schemas.microsoft.com/office/word/2010/wordprocessingShape" mc:Ignorable="w14 w15 wp14">
+<w:footnotes xmlns:wpc="http://schemas.microsoft.com/office/word/2010/wordprocessingCanvas" xmlns:cx="http://schemas.microsoft.com/office/drawing/2014/chartex" xmlns:cx1="http://schemas.microsoft.com/office/drawing/2015/9/8/chartex" xmlns:cx2="http://schemas.microsoft.com/office/drawing/2015/10/21/chartex" xmlns:cx3="http://schemas.microsoft.com/office/drawing/2016/5/9/chartex" xmlns:cx4="http://schemas.microsoft.com/office/drawing/2016/5/10/chartex" xmlns:cx5="http://schemas.microsoft.com/office/drawing/2016/5/11/chartex" xmlns:cx6="http://schemas.microsoft.com/office/drawing/2016/5/12/chartex" xmlns:cx7="http://schemas.microsoft.com/office/drawing/2016/5/13/chartex" xmlns:cx8="http://schemas.microsoft.com/office/drawing/2016/5/14/chartex" xmlns:mc="http://schemas.openxmlformats.org/markup-compatibility/2006" xmlns:aink="http://schemas.microsoft.com/office/drawing/2016/ink" xmlns:am3d="http://schemas.microsoft.com/office/drawing/2017/model3d" xmlns:o="urn:schemas-microsoft-com:office:office" xmlns:r="http://schemas.openxmlformats.org/officeDocument/2006/relationships" xmlns:m="http://schemas.openxmlformats.org/officeDocument/2006/math" xmlns:v="urn:schemas-microsoft-com:vml" xmlns:wp14="http://schemas.microsoft.com/office/word/2010/wordprocessingDrawing" xmlns:wp="http://schemas.openxmlformats.org/drawingml/2006/wordprocessingDrawing" xmlns:w10="urn:schemas-microsoft-com:office:word" xmlns:w="http://schemas.openxmlformats.org/wordprocessingml/2006/main" xmlns:w14="http://schemas.microsoft.com/office/word/2010/wordml" xmlns:w15="http://schemas.microsoft.com/office/word/2012/wordml" xmlns:w16cex="http://schemas.microsoft.com/office/word/2018/wordml/cex" xmlns:w16cid="http://schemas.microsoft.com/office/word/2016/wordml/cid" xmlns:w16="http://schemas.microsoft.com/office/word/2018/wordml" xmlns:w16sdtdh="http://schemas.microsoft.com/office/word/2020/wordml/sdtdatahash" xmlns:w16se="http://schemas.microsoft.com/office/word/2015/wordml/symex" xmlns:wpg="http://schemas.microsoft.com/office/word/2010/wordprocessingGroup" xmlns:wpi="http://schemas.microsoft.com/office/word/2010/wordprocessingInk" xmlns:wne="http://schemas.microsoft.com/office/word/2006/wordml" xmlns:wps="http://schemas.microsoft.com/office/word/2010/wordprocessingShape" mc:Ignorable="w14 w15 w16se w16cid w16 w16cex w16sdtdh wp14">
   <w:footnote w:type="separator" w:id="-1">
     <w:p>
       <w:pPr>
@@ -2417,8 +3270,8 @@
 </file>
 
 <file path=word/numbering.xml><?xml version="1.0" encoding="utf-8"?>
-<w:numbering xmlns:wpc="http://schemas.microsoft.com/office/word/2010/wordprocessingCanvas" xmlns:mc="http://schemas.openxmlformats.org/markup-compatibility/2006" xmlns:o="urn:schemas-microsoft-com:office:office" xmlns:r="http://schemas.openxmlformats.org/officeDocument/2006/relationships" xmlns:m="http://schemas.openxmlformats.org/officeDocument/2006/math" xmlns:v="urn:schemas-microsoft-com:vml" xmlns:wp14="http://schemas.microsoft.com/office/word/2010/wordprocessingDrawing" xmlns:wp="http://schemas.openxmlformats.org/drawingml/2006/wordprocessingDrawing" xmlns:w10="urn:schemas-microsoft-com:office:word" xmlns:w="http://schemas.openxmlformats.org/wordprocessingml/2006/main" xmlns:w14="http://schemas.microsoft.com/office/word/2010/wordml" xmlns:w15="http://schemas.microsoft.com/office/word/2012/wordml" xmlns:wpg="http://schemas.microsoft.com/office/word/2010/wordprocessingGroup" xmlns:wpi="http://schemas.microsoft.com/office/word/2010/wordprocessingInk" xmlns:wne="http://schemas.microsoft.com/office/word/2006/wordml" xmlns:wps="http://schemas.microsoft.com/office/word/2010/wordprocessingShape" mc:Ignorable="w14 w15 wp14">
-  <w:abstractNum w:abstractNumId="0">
+<w:numbering xmlns:wpc="http://schemas.microsoft.com/office/word/2010/wordprocessingCanvas" xmlns:cx="http://schemas.microsoft.com/office/drawing/2014/chartex" xmlns:cx1="http://schemas.microsoft.com/office/drawing/2015/9/8/chartex" xmlns:cx2="http://schemas.microsoft.com/office/drawing/2015/10/21/chartex" xmlns:cx3="http://schemas.microsoft.com/office/drawing/2016/5/9/chartex" xmlns:cx4="http://schemas.microsoft.com/office/drawing/2016/5/10/chartex" xmlns:cx5="http://schemas.microsoft.com/office/drawing/2016/5/11/chartex" xmlns:cx6="http://schemas.microsoft.com/office/drawing/2016/5/12/chartex" xmlns:cx7="http://schemas.microsoft.com/office/drawing/2016/5/13/chartex" xmlns:cx8="http://schemas.microsoft.com/office/drawing/2016/5/14/chartex" xmlns:mc="http://schemas.openxmlformats.org/markup-compatibility/2006" xmlns:aink="http://schemas.microsoft.com/office/drawing/2016/ink" xmlns:am3d="http://schemas.microsoft.com/office/drawing/2017/model3d" xmlns:o="urn:schemas-microsoft-com:office:office" xmlns:r="http://schemas.openxmlformats.org/officeDocument/2006/relationships" xmlns:m="http://schemas.openxmlformats.org/officeDocument/2006/math" xmlns:v="urn:schemas-microsoft-com:vml" xmlns:wp14="http://schemas.microsoft.com/office/word/2010/wordprocessingDrawing" xmlns:wp="http://schemas.openxmlformats.org/drawingml/2006/wordprocessingDrawing" xmlns:w10="urn:schemas-microsoft-com:office:word" xmlns:w="http://schemas.openxmlformats.org/wordprocessingml/2006/main" xmlns:w14="http://schemas.microsoft.com/office/word/2010/wordml" xmlns:w15="http://schemas.microsoft.com/office/word/2012/wordml" xmlns:w16cex="http://schemas.microsoft.com/office/word/2018/wordml/cex" xmlns:w16cid="http://schemas.microsoft.com/office/word/2016/wordml/cid" xmlns:w16="http://schemas.microsoft.com/office/word/2018/wordml" xmlns:w16sdtdh="http://schemas.microsoft.com/office/word/2020/wordml/sdtdatahash" xmlns:w16se="http://schemas.microsoft.com/office/word/2015/wordml/symex" xmlns:wpg="http://schemas.microsoft.com/office/word/2010/wordprocessingGroup" xmlns:wpi="http://schemas.microsoft.com/office/word/2010/wordprocessingInk" xmlns:wne="http://schemas.microsoft.com/office/word/2006/wordml" xmlns:wps="http://schemas.microsoft.com/office/word/2010/wordprocessingShape" mc:Ignorable="w14 w15 w16se w16cid w16 w16cex w16sdtdh wp14">
+  <w:abstractNum w:abstractNumId="0" w15:restartNumberingAfterBreak="0">
     <w:nsid w:val="000D270D"/>
     <w:multiLevelType w:val="multilevel"/>
     <w:tmpl w:val="8C7CE7AC"/>
@@ -2531,7 +3384,7 @@
       </w:pPr>
     </w:lvl>
   </w:abstractNum>
-  <w:abstractNum w:abstractNumId="1">
+  <w:abstractNum w:abstractNumId="1" w15:restartNumberingAfterBreak="0">
     <w:nsid w:val="27DF585B"/>
     <w:multiLevelType w:val="multilevel"/>
     <w:tmpl w:val="CC2410CA"/>
@@ -2644,7 +3497,7 @@
       </w:pPr>
     </w:lvl>
   </w:abstractNum>
-  <w:abstractNum w:abstractNumId="2">
+  <w:abstractNum w:abstractNumId="2" w15:restartNumberingAfterBreak="0">
     <w:nsid w:val="4A3D49A9"/>
     <w:multiLevelType w:val="multilevel"/>
     <w:tmpl w:val="1C1CCC96"/>
@@ -2766,7 +3619,7 @@
       </w:pPr>
     </w:lvl>
   </w:abstractNum>
-  <w:abstractNum w:abstractNumId="3">
+  <w:abstractNum w:abstractNumId="3" w15:restartNumberingAfterBreak="0">
     <w:nsid w:val="656A5737"/>
     <w:multiLevelType w:val="multilevel"/>
     <w:tmpl w:val="1E806F58"/>
@@ -2895,7 +3748,7 @@
 </file>
 
 <file path=word/styles.xml><?xml version="1.0" encoding="utf-8"?>
-<w:styles xmlns:mc="http://schemas.openxmlformats.org/markup-compatibility/2006" xmlns:r="http://schemas.openxmlformats.org/officeDocument/2006/relationships" xmlns:w="http://schemas.openxmlformats.org/wordprocessingml/2006/main" xmlns:w14="http://schemas.microsoft.com/office/word/2010/wordml" xmlns:w15="http://schemas.microsoft.com/office/word/2012/wordml" mc:Ignorable="w14 w15">
+<w:styles xmlns:mc="http://schemas.openxmlformats.org/markup-compatibility/2006" xmlns:r="http://schemas.openxmlformats.org/officeDocument/2006/relationships" xmlns:w="http://schemas.openxmlformats.org/wordprocessingml/2006/main" xmlns:w14="http://schemas.microsoft.com/office/word/2010/wordml" xmlns:w15="http://schemas.microsoft.com/office/word/2012/wordml" xmlns:w16cex="http://schemas.microsoft.com/office/word/2018/wordml/cex" xmlns:w16cid="http://schemas.microsoft.com/office/word/2016/wordml/cid" xmlns:w16="http://schemas.microsoft.com/office/word/2018/wordml" xmlns:w16sdtdh="http://schemas.microsoft.com/office/word/2020/wordml/sdtdatahash" xmlns:w16se="http://schemas.microsoft.com/office/word/2015/wordml/symex" mc:Ignorable="w14 w15 w16se w16cid w16 w16cex w16sdtdh">
   <w:docDefaults>
     <w:rPrDefault>
       <w:rPr>
@@ -2911,7 +3764,7 @@
       </w:pPr>
     </w:pPrDefault>
   </w:docDefaults>
-  <w:latentStyles w:defLockedState="0" w:defUIPriority="99" w:defSemiHidden="0" w:defUnhideWhenUsed="0" w:defQFormat="0" w:count="371">
+  <w:latentStyles w:defLockedState="0" w:defUIPriority="99" w:defSemiHidden="0" w:defUnhideWhenUsed="0" w:defQFormat="0" w:count="376">
     <w:lsdException w:name="Normal" w:uiPriority="0" w:qFormat="1"/>
     <w:lsdException w:name="heading 1" w:uiPriority="9" w:qFormat="1"/>
     <w:lsdException w:name="heading 2" w:semiHidden="1" w:uiPriority="9" w:unhideWhenUsed="1" w:qFormat="1"/>
@@ -3017,7 +3870,6 @@
     <w:lsdException w:name="HTML Sample" w:semiHidden="1" w:unhideWhenUsed="1"/>
     <w:lsdException w:name="HTML Typewriter" w:semiHidden="1" w:unhideWhenUsed="1"/>
     <w:lsdException w:name="HTML Variable" w:semiHidden="1" w:unhideWhenUsed="1"/>
-    <w:lsdException w:name="Normal Table" w:semiHidden="1" w:unhideWhenUsed="1"/>
     <w:lsdException w:name="annotation subject" w:semiHidden="1" w:unhideWhenUsed="1"/>
     <w:lsdException w:name="No List" w:semiHidden="1" w:unhideWhenUsed="1"/>
     <w:lsdException w:name="Outline List 1" w:semiHidden="1" w:unhideWhenUsed="1"/>
@@ -3060,11 +3912,8 @@
     <w:lsdException w:name="Table Contemporary" w:semiHidden="1" w:unhideWhenUsed="1"/>
     <w:lsdException w:name="Table Elegant" w:semiHidden="1" w:unhideWhenUsed="1"/>
     <w:lsdException w:name="Table Professional" w:semiHidden="1" w:unhideWhenUsed="1"/>
-    <w:lsdException w:name="Table Subtle 1" w:semiHidden="1" w:unhideWhenUsed="1"/>
     <w:lsdException w:name="Table Subtle 2" w:semiHidden="1" w:unhideWhenUsed="1"/>
     <w:lsdException w:name="Table Web 1" w:semiHidden="1" w:unhideWhenUsed="1"/>
-    <w:lsdException w:name="Table Web 2" w:semiHidden="1" w:unhideWhenUsed="1"/>
-    <w:lsdException w:name="Table Web 3" w:semiHidden="1" w:unhideWhenUsed="1"/>
     <w:lsdException w:name="Balloon Text" w:semiHidden="1" w:unhideWhenUsed="1"/>
     <w:lsdException w:name="Table Grid" w:uiPriority="39"/>
     <w:lsdException w:name="Table Theme" w:semiHidden="1" w:unhideWhenUsed="1"/>
@@ -3283,6 +4132,11 @@
     <w:lsdException w:name="List Table 5 Dark Accent 6" w:uiPriority="50"/>
     <w:lsdException w:name="List Table 6 Colorful Accent 6" w:uiPriority="51"/>
     <w:lsdException w:name="List Table 7 Colorful Accent 6" w:uiPriority="52"/>
+    <w:lsdException w:name="Mention" w:semiHidden="1" w:unhideWhenUsed="1"/>
+    <w:lsdException w:name="Smart Hyperlink" w:semiHidden="1" w:unhideWhenUsed="1"/>
+    <w:lsdException w:name="Hashtag" w:semiHidden="1" w:unhideWhenUsed="1"/>
+    <w:lsdException w:name="Unresolved Mention" w:semiHidden="1" w:unhideWhenUsed="1"/>
+    <w:lsdException w:name="Smart Link" w:semiHidden="1" w:unhideWhenUsed="1"/>
   </w:latentStyles>
   <w:style w:type="paragraph" w:default="1" w:styleId="Normal">
     <w:name w:val="Normal"/>

</xml_diff>